<commit_message>
add design description and fixed some requirements
</commit_message>
<xml_diff>
--- a/Documentation.docx
+++ b/Documentation.docx
@@ -28,32 +28,20 @@
         <w:spacing w:line="480" w:lineRule="auto"/>
       </w:pPr>
       <w:r>
-        <w:t>Have you ever logged onto Netflix and had no idea what to watch next? There’s just so many choices! Choosing what to watch next can be difficult -- but it doesn’t have to be! We’re here to give you the next generation of the online streaming experience wit</w:t>
-      </w:r>
-      <w:r>
-        <w:t>h Nextflix! Today, people have so many more important decisions to make, but this shouldn’t be one of them! Nextflix offers a personalized decision making algorithm that will help you find your next favorite show or movie!  Nextflix not only keeps track of</w:t>
-      </w:r>
-      <w:r>
-        <w:t xml:space="preserve"> what the user has watched, but also what shows the user has liked and disliked. Nextflix is then able to find new content for the user to enjoy. Nextflix allows users to maximize their subscription of Netflix by making sure always have something to watch.</w:t>
-      </w:r>
-      <w:r>
-        <w:t xml:space="preserve"> </w:t>
-      </w:r>
-    </w:p>
-    <w:p>
-      <w:pPr>
-        <w:spacing w:line="480" w:lineRule="auto"/>
-      </w:pPr>
-    </w:p>
-    <w:p>
-      <w:pPr>
-        <w:spacing w:line="480" w:lineRule="auto"/>
-      </w:pPr>
-      <w:r>
-        <w:t xml:space="preserve">Nextflix does this by linking TV shows and movies based on the lead actors/actresses, genre, release date, director, and other similar shows in a database. This database allows the show-finding algorithm to access the next ideal show for the user. With </w:t>
-      </w:r>
-      <w:r>
-        <w:t>a click of a button the user is off to the next show.</w:t>
+        <w:t xml:space="preserve">Have you ever logged onto Netflix and had no idea what to watch next? There’s just so many choices! Choosing what to watch next can be difficult -- but it doesn’t have to be! We’re here to give you the next generation of the online streaming experience with Nextflix! Today, people have so many more important decisions to make, but this shouldn’t be one of them! Nextflix offers a personalized decision making algorithm that will help you find your next favorite show or movie!  Nextflix not only keeps track of what the user has watched, but also what shows the user has liked and disliked. Nextflix is then able to find new content for the user to enjoy. Nextflix allows users to maximize their subscription of Netflix by making sure always have something to watch. </w:t>
+      </w:r>
+    </w:p>
+    <w:p>
+      <w:pPr>
+        <w:spacing w:line="480" w:lineRule="auto"/>
+      </w:pPr>
+    </w:p>
+    <w:p>
+      <w:pPr>
+        <w:spacing w:line="480" w:lineRule="auto"/>
+      </w:pPr>
+      <w:r>
+        <w:t>Nextflix does this by linking TV shows and movies based on the lead actors/actresses, genre, release date, director, and other similar shows in a database. This database allows the show-finding algorithm to access the next ideal show for the user. With a click of a button the user is off to the next show.</w:t>
       </w:r>
     </w:p>
     <w:p>
@@ -97,18 +85,39 @@
         <w:spacing w:line="480" w:lineRule="auto"/>
       </w:pPr>
       <w:r>
-        <w:t>Admin must be able to add/remove ac</w:t>
-      </w:r>
-      <w:r>
-        <w:t>tor, movie, tv show, similar_to</w:t>
-      </w:r>
-    </w:p>
-    <w:p>
-      <w:pPr>
-        <w:spacing w:line="480" w:lineRule="auto"/>
-      </w:pPr>
-      <w:r>
-        <w:t>Amin must be able to remove users</w:t>
+        <w:t>Users</w:t>
+      </w:r>
+      <w:r>
+        <w:t xml:space="preserve"> must </w:t>
+      </w:r>
+      <w:r>
+        <w:t xml:space="preserve">not </w:t>
+      </w:r>
+      <w:r>
+        <w:t>be able to add/remove actor, movie, tv show, similar_to</w:t>
+      </w:r>
+    </w:p>
+    <w:p>
+      <w:pPr>
+        <w:spacing w:line="480" w:lineRule="auto"/>
+      </w:pPr>
+      <w:r>
+        <w:t>Users</w:t>
+      </w:r>
+      <w:r>
+        <w:t xml:space="preserve"> must </w:t>
+      </w:r>
+      <w:r>
+        <w:t xml:space="preserve">not </w:t>
+      </w:r>
+      <w:r>
+        <w:t xml:space="preserve">be able to remove </w:t>
+      </w:r>
+      <w:r>
+        <w:t xml:space="preserve">other </w:t>
+      </w:r>
+      <w:r>
+        <w:t>users</w:t>
       </w:r>
     </w:p>
     <w:p>
@@ -132,18 +141,7 @@
         <w:spacing w:line="480" w:lineRule="auto"/>
       </w:pPr>
       <w:r>
-        <w:t>Users must be able to filter movie/tv show selection</w:t>
-      </w:r>
-    </w:p>
-    <w:p>
-      <w:pPr>
-        <w:spacing w:line="480" w:lineRule="auto"/>
-      </w:pPr>
-      <w:r>
-        <w:t>Users must be able t</w:t>
-      </w:r>
-      <w:r>
-        <w:t>o like movies/tv shows in has watched tables</w:t>
+        <w:t>Users must be able to like movies/tv shows in has watched tables</w:t>
       </w:r>
     </w:p>
     <w:p>
@@ -167,7 +165,10 @@
         <w:spacing w:line="480" w:lineRule="auto"/>
       </w:pPr>
       <w:r>
-        <w:t>User and admin accounts must have passwords</w:t>
+        <w:t>Users</w:t>
+      </w:r>
+      <w:r>
+        <w:t xml:space="preserve"> must have passwords</w:t>
       </w:r>
     </w:p>
     <w:p>
@@ -183,17 +184,6 @@
         <w:spacing w:line="480" w:lineRule="auto"/>
       </w:pPr>
       <w:r>
-        <w:t xml:space="preserve">Users shall not </w:t>
-      </w:r>
-      <w:r>
-        <w:t>be able to add/remove actor, movie, tv show, similar_to</w:t>
-      </w:r>
-    </w:p>
-    <w:p>
-      <w:pPr>
-        <w:spacing w:line="480" w:lineRule="auto"/>
-      </w:pPr>
-      <w:r>
         <w:t xml:space="preserve">Users must be able to add to fan_of </w:t>
       </w:r>
     </w:p>
@@ -210,58 +200,15 @@
         <w:spacing w:line="480" w:lineRule="auto"/>
       </w:pPr>
       <w:r>
-        <w:t>Admin must be able to export all tables</w:t>
-      </w:r>
-    </w:p>
-    <w:p>
-      <w:pPr>
-        <w:spacing w:line="480" w:lineRule="auto"/>
-      </w:pPr>
-      <w:r>
-        <w:t>Users must be granted admin status from another ad</w:t>
-      </w:r>
-      <w:r>
-        <w:t>min</w:t>
-      </w:r>
-    </w:p>
-    <w:p>
-      <w:pPr>
-        <w:spacing w:line="480" w:lineRule="auto"/>
-      </w:pPr>
-      <w:r>
-        <w:t>Users must be able to sort has_watched movies/tv shows</w:t>
-      </w:r>
-    </w:p>
-    <w:p>
-      <w:pPr>
-        <w:spacing w:line="480" w:lineRule="auto"/>
-      </w:pPr>
-      <w:r>
-        <w:t>The user password must be at least 8 characters</w:t>
-      </w:r>
-    </w:p>
-    <w:p>
-      <w:pPr>
-        <w:spacing w:line="480" w:lineRule="auto"/>
-      </w:pPr>
-      <w:r>
-        <w:t>The user and admin passwords shall not be the same as their respective username</w:t>
-      </w:r>
-    </w:p>
-    <w:p>
-      <w:pPr>
-        <w:spacing w:line="480" w:lineRule="auto"/>
-      </w:pPr>
-      <w:r>
-        <w:t>The admin password must be at least 10 characters</w:t>
-      </w:r>
-    </w:p>
-    <w:p>
-      <w:pPr>
-        <w:spacing w:line="480" w:lineRule="auto"/>
-      </w:pPr>
-      <w:r>
-        <w:t>Users must have a valid email</w:t>
+        <w:t>Users must be able to export their recommended show/movies</w:t>
+      </w:r>
+    </w:p>
+    <w:p>
+      <w:pPr>
+        <w:spacing w:line="480" w:lineRule="auto"/>
+      </w:pPr>
+      <w:r>
+        <w:t>Users must be granted admin status from another admin</w:t>
       </w:r>
     </w:p>
     <w:p>
@@ -285,36 +232,50 @@
         <w:spacing w:line="480" w:lineRule="auto"/>
       </w:pPr>
       <w:r>
-        <w:t>Users must be able to set parental guidelines on their account</w:t>
-      </w:r>
-    </w:p>
-    <w:p>
-      <w:pPr>
-        <w:spacing w:line="480" w:lineRule="auto"/>
-      </w:pPr>
-      <w:r>
-        <w:t>A users’ account must be locked for 6 hours if they fail to log in 6 times</w:t>
-      </w:r>
-    </w:p>
-    <w:p>
-      <w:pPr>
-        <w:spacing w:line="480" w:lineRule="auto"/>
-      </w:pPr>
-      <w:r>
-        <w:lastRenderedPageBreak/>
-        <w:t>Passw</w:t>
-      </w:r>
-      <w:r>
-        <w:t>ords must be hashed for security purposes</w:t>
-      </w:r>
-    </w:p>
-    <w:p>
-      <w:pPr>
-        <w:spacing w:line="480" w:lineRule="auto"/>
-      </w:pPr>
-      <w:r>
-        <w:t>Each user must have a unique email account</w:t>
-      </w:r>
+        <w:t>Passwords must be hashed for security purposes</w:t>
+      </w:r>
+    </w:p>
+    <w:p>
+      <w:pPr>
+        <w:spacing w:line="480" w:lineRule="auto"/>
+      </w:pPr>
+      <w:r>
+        <w:t>Users must enter password in order to change preferences</w:t>
+      </w:r>
+    </w:p>
+    <w:p>
+      <w:pPr>
+        <w:spacing w:line="480" w:lineRule="auto"/>
+      </w:pPr>
+      <w:r>
+        <w:t>All user data must be removed when their account is deleted</w:t>
+      </w:r>
+    </w:p>
+    <w:p>
+      <w:pPr>
+        <w:spacing w:line="480" w:lineRule="auto"/>
+      </w:pPr>
+      <w:r>
+        <w:t>The user must be able to change their password</w:t>
+      </w:r>
+    </w:p>
+    <w:p>
+      <w:pPr>
+        <w:spacing w:line="480" w:lineRule="auto"/>
+      </w:pPr>
+      <w:r>
+        <w:t xml:space="preserve">The </w:t>
+      </w:r>
+      <w:r>
+        <w:t>application must provide the user with a random movie</w:t>
+      </w:r>
+    </w:p>
+    <w:p>
+      <w:pPr>
+        <w:spacing w:line="480" w:lineRule="auto"/>
+      </w:pPr>
+      <w:bookmarkStart w:id="0" w:name="_GoBack"/>
+      <w:bookmarkEnd w:id="0"/>
     </w:p>
     <w:p>
       <w:pPr>
@@ -333,6 +294,7 @@
     </w:p>
     <w:p>
       <w:r>
+        <w:lastRenderedPageBreak/>
         <w:br w:type="page"/>
       </w:r>
     </w:p>
@@ -345,31 +307,71 @@
           <w:szCs w:val="28"/>
         </w:rPr>
       </w:pPr>
-    </w:p>
-    <w:p>
-      <w:pPr>
-        <w:spacing w:line="480" w:lineRule="auto"/>
+      <w:r>
         <w:rPr>
           <w:b/>
           <w:sz w:val="28"/>
           <w:szCs w:val="28"/>
         </w:rPr>
-      </w:pPr>
-      <w:r>
-        <w:rPr>
-          <w:b/>
-          <w:sz w:val="28"/>
-          <w:szCs w:val="28"/>
-        </w:rPr>
+        <w:lastRenderedPageBreak/>
         <w:t>The Design Process</w:t>
       </w:r>
     </w:p>
     <w:p>
       <w:pPr>
         <w:spacing w:line="480" w:lineRule="auto"/>
-      </w:pPr>
-      <w:r>
-        <w:t>… Need to build more stuff before we can talk about design decisions</w:t>
+        <w:ind w:firstLine="720"/>
+      </w:pPr>
+      <w:r>
+        <w:t xml:space="preserve">For the overall design of the site, we wanted to keep it very clean and simple. The whole point of the site is to make the process of finding a new show easy, so we utilized pictures of the movies and scroll bars in order to minimize reading. The user instantly has twenty some options of suggested shows on the initial page. These shows are based off of the favorite genre and actors of the user, so the probability of a hit is high. The scroll bars are horizontal because the user naturally reads the moves from left to right. This allows for a more user friendly experience. If the user really does want to know about a movie title, they can click on the picture of the movie, and then they are brought to a screen with a larger picture and all of the important info on a movie or show. We decided to </w:t>
+      </w:r>
+      <w:r>
+        <w:t xml:space="preserve">move to a new page because it is less likely for the user to be distracted. It gave use plenty of room to largely display all of the information to increase readability. </w:t>
+      </w:r>
+    </w:p>
+    <w:p>
+      <w:pPr>
+        <w:spacing w:line="480" w:lineRule="auto"/>
+      </w:pPr>
+      <w:r>
+        <w:tab/>
+        <w:t>Additionally, security was of the utmost priority to us. There may not be any sensitive personal information in our database, but we value our users’ peace of mind. No one wants to change their password when their account has been hacked, so we took every measure we could to prevent this. In the login process, prepared statements are used in order to prevent SQL injection attacks. The passwords are also hashed</w:t>
+      </w:r>
+      <w:r>
+        <w:t xml:space="preserve"> with a MD5 algorithm</w:t>
+      </w:r>
+      <w:r>
+        <w:t xml:space="preserve"> from the ti</w:t>
+      </w:r>
+      <w:r>
+        <w:t xml:space="preserve">med they are first entered. This is done so that even if an attacker can access database, they still won’t know the passwords of our users. </w:t>
+      </w:r>
+      <w:r>
+        <w:t xml:space="preserve">As well, the user is required to enter their password whenever they want to change their preferences. This was done to protect the user’s settings. It </w:t>
+      </w:r>
+      <w:r>
+        <w:t xml:space="preserve">also prevents inadvertent changes. </w:t>
+      </w:r>
+    </w:p>
+    <w:p>
+      <w:pPr>
+        <w:spacing w:line="480" w:lineRule="auto"/>
+      </w:pPr>
+      <w:r>
+        <w:tab/>
+        <w:t>We chose to create a web application because Netflix is a web application, and our u</w:t>
+      </w:r>
+      <w:r>
+        <w:t>sers will be able to easily access Nextflix when they are done with their previous show or movie. We chose PHP because our database is already in PHPmyAdmin, and interfacing with it was really easy. We looked at possibly using Django, but ultimately decided otherwise.</w:t>
+      </w:r>
+    </w:p>
+    <w:p>
+      <w:pPr>
+        <w:spacing w:line="480" w:lineRule="auto"/>
+      </w:pPr>
+      <w:r>
+        <w:lastRenderedPageBreak/>
+        <w:tab/>
       </w:r>
     </w:p>
     <w:p>
@@ -1033,10 +1035,7 @@
         <w:spacing w:line="480" w:lineRule="auto"/>
       </w:pPr>
       <w:r>
-        <w:t>A-&gt;BCDEFGJ</w:t>
-      </w:r>
-      <w:r>
-        <w:t>UPV</w:t>
+        <w:t>A-&gt;BCDEFGJUPV</w:t>
       </w:r>
     </w:p>
     <w:p>
@@ -1079,8 +1078,6 @@
       <w:r>
         <w:t xml:space="preserve">most other relevant data. For example, the username (A) has not only all of their personal information tied to them, but also all of the movies/TV shows they have watched. While having these four big tables is nice because they have all of the relevant information we could need, we are leaving the database as ten tables because most of the information is not necessary for common queries, and it makes the data base easier to manipulate. Each of the 10 tables is in 3NF because they all have one candidate key. Some of them, like is similar to TV could be turned into multivalue tables, but we did not want to have null values because that would waste space and ultimately not be very scalable. </w:t>
       </w:r>
-      <w:bookmarkStart w:id="0" w:name="_GoBack"/>
-      <w:bookmarkEnd w:id="0"/>
     </w:p>
     <w:p>
       <w:pPr>

</xml_diff>